<commit_message>
step 3 done (Player Mechanics and Basic Rendering and all 3 types enemy spawning)
</commit_message>
<xml_diff>
--- a/documentation.. maybe.docx
+++ b/documentation.. maybe.docx
@@ -4,6 +4,13 @@
   <w:body>
     <w:p>
       <w:pPr>
+        <w:rPr>
+          <w:lang w:val="en-GB"/>
+        </w:rPr>
+      </w:pPr>
+    </w:p>
+    <w:p>
+      <w:pPr>
         <w:pStyle w:val="Titre1"/>
         <w:rPr>
           <w:lang w:val="en-GB"/>
@@ -13,7 +20,1096 @@
         <w:rPr>
           <w:lang w:val="en-GB"/>
         </w:rPr>
-        <w:t>steps for each phase:</w:t>
+        <w:t>Game Design Document: "Cyber Blitz"</w:t>
+      </w:r>
+    </w:p>
+    <w:p>
+      <w:pPr>
+        <w:rPr>
+          <w:lang w:val="en-GB"/>
+        </w:rPr>
+      </w:pPr>
+    </w:p>
+    <w:p>
+      <w:pPr>
+        <w:rPr>
+          <w:lang w:val="en-GB"/>
+        </w:rPr>
+      </w:pPr>
+      <w:r>
+        <w:rPr>
+          <w:lang w:val="en-GB"/>
+        </w:rPr>
+        <w:t>1. Game Overview</w:t>
+      </w:r>
+    </w:p>
+    <w:p>
+      <w:pPr>
+        <w:rPr>
+          <w:lang w:val="en-GB"/>
+        </w:rPr>
+      </w:pPr>
+      <w:r>
+        <w:rPr>
+          <w:lang w:val="en-GB"/>
+        </w:rPr>
+        <w:t xml:space="preserve">   - Title: Cyber Blitz</w:t>
+      </w:r>
+    </w:p>
+    <w:p>
+      <w:pPr>
+        <w:rPr>
+          <w:lang w:val="en-GB"/>
+        </w:rPr>
+      </w:pPr>
+      <w:r>
+        <w:rPr>
+          <w:lang w:val="en-GB"/>
+        </w:rPr>
+        <w:t xml:space="preserve">   - Genre: Top-down shooter</w:t>
+      </w:r>
+    </w:p>
+    <w:p>
+      <w:pPr>
+        <w:rPr>
+          <w:lang w:val="en-GB"/>
+        </w:rPr>
+      </w:pPr>
+      <w:r>
+        <w:rPr>
+          <w:lang w:val="en-GB"/>
+        </w:rPr>
+        <w:t xml:space="preserve">   - Platform: PC (Java-based)</w:t>
+      </w:r>
+    </w:p>
+    <w:p>
+      <w:pPr>
+        <w:rPr>
+          <w:lang w:val="en-GB"/>
+        </w:rPr>
+      </w:pPr>
+      <w:r>
+        <w:rPr>
+          <w:lang w:val="en-GB"/>
+        </w:rPr>
+        <w:t xml:space="preserve">   - Target Audience: Casual gamers, ages 12+</w:t>
+      </w:r>
+    </w:p>
+    <w:p>
+      <w:pPr>
+        <w:rPr>
+          <w:lang w:val="en-GB"/>
+        </w:rPr>
+      </w:pPr>
+    </w:p>
+    <w:p>
+      <w:pPr>
+        <w:rPr>
+          <w:lang w:val="en-GB"/>
+        </w:rPr>
+      </w:pPr>
+      <w:r>
+        <w:rPr>
+          <w:lang w:val="en-GB"/>
+        </w:rPr>
+        <w:t>2. Story and Setting</w:t>
+      </w:r>
+    </w:p>
+    <w:p>
+      <w:pPr>
+        <w:rPr>
+          <w:lang w:val="en-GB"/>
+        </w:rPr>
+      </w:pPr>
+      <w:r>
+        <w:rPr>
+          <w:lang w:val="en-GB"/>
+        </w:rPr>
+        <w:t xml:space="preserve">   - Setting: Futuristic cyberpunk city</w:t>
+      </w:r>
+    </w:p>
+    <w:p>
+      <w:pPr>
+        <w:rPr>
+          <w:lang w:val="en-GB"/>
+        </w:rPr>
+      </w:pPr>
+      <w:r>
+        <w:rPr>
+          <w:lang w:val="en-GB"/>
+        </w:rPr>
+        <w:t xml:space="preserve">   - Premise: Player controls a rebel hacker fighting against corrupt AI-controlled robots</w:t>
+      </w:r>
+    </w:p>
+    <w:p>
+      <w:pPr>
+        <w:rPr>
+          <w:lang w:val="en-GB"/>
+        </w:rPr>
+      </w:pPr>
+    </w:p>
+    <w:p>
+      <w:pPr>
+        <w:rPr>
+          <w:lang w:val="en-GB"/>
+        </w:rPr>
+      </w:pPr>
+      <w:r>
+        <w:rPr>
+          <w:lang w:val="en-GB"/>
+        </w:rPr>
+        <w:t>3. Gameplay Mechanics</w:t>
+      </w:r>
+    </w:p>
+    <w:p>
+      <w:pPr>
+        <w:rPr>
+          <w:lang w:val="en-GB"/>
+        </w:rPr>
+      </w:pPr>
+      <w:r>
+        <w:rPr>
+          <w:lang w:val="en-GB"/>
+        </w:rPr>
+        <w:t xml:space="preserve">   a. Core Mechanics:</w:t>
+      </w:r>
+    </w:p>
+    <w:p>
+      <w:pPr>
+        <w:rPr>
+          <w:lang w:val="en-GB"/>
+        </w:rPr>
+      </w:pPr>
+      <w:r>
+        <w:rPr>
+          <w:lang w:val="en-GB"/>
+        </w:rPr>
+        <w:t xml:space="preserve">      - Top-down perspective</w:t>
+      </w:r>
+    </w:p>
+    <w:p>
+      <w:pPr>
+        <w:rPr>
+          <w:lang w:val="en-GB"/>
+        </w:rPr>
+      </w:pPr>
+      <w:r>
+        <w:rPr>
+          <w:lang w:val="en-GB"/>
+        </w:rPr>
+        <w:t xml:space="preserve">      - Twin-stick style controls (move with WASD, aim/shoot with mouse)</w:t>
+      </w:r>
+    </w:p>
+    <w:p>
+      <w:pPr>
+        <w:rPr>
+          <w:lang w:val="en-GB"/>
+        </w:rPr>
+      </w:pPr>
+      <w:r>
+        <w:rPr>
+          <w:lang w:val="en-GB"/>
+        </w:rPr>
+        <w:t xml:space="preserve">      - Projectile-based combat</w:t>
+      </w:r>
+    </w:p>
+    <w:p>
+      <w:pPr>
+        <w:rPr>
+          <w:lang w:val="en-GB"/>
+        </w:rPr>
+      </w:pPr>
+      <w:r>
+        <w:rPr>
+          <w:lang w:val="en-GB"/>
+        </w:rPr>
+        <w:t xml:space="preserve">      - Wave-based enemy encounters</w:t>
+      </w:r>
+    </w:p>
+    <w:p>
+      <w:pPr>
+        <w:rPr>
+          <w:lang w:val="en-GB"/>
+        </w:rPr>
+      </w:pPr>
+    </w:p>
+    <w:p>
+      <w:pPr>
+        <w:rPr>
+          <w:lang w:val="en-GB"/>
+        </w:rPr>
+      </w:pPr>
+      <w:r>
+        <w:rPr>
+          <w:lang w:val="en-GB"/>
+        </w:rPr>
+        <w:t xml:space="preserve">   b. Player Abilities:</w:t>
+      </w:r>
+    </w:p>
+    <w:p>
+      <w:pPr>
+        <w:rPr>
+          <w:lang w:val="en-GB"/>
+        </w:rPr>
+      </w:pPr>
+      <w:r>
+        <w:rPr>
+          <w:lang w:val="en-GB"/>
+        </w:rPr>
+        <w:t xml:space="preserve">      - Basic shot: Rapid-fire energy bullets</w:t>
+      </w:r>
+    </w:p>
+    <w:p>
+      <w:pPr>
+        <w:rPr>
+          <w:lang w:val="en-GB"/>
+        </w:rPr>
+      </w:pPr>
+      <w:r>
+        <w:rPr>
+          <w:lang w:val="en-GB"/>
+        </w:rPr>
+        <w:t xml:space="preserve">      - Special abilities: Shield, EMP blast, Hacking (temporarily turn enemies to allies)</w:t>
+      </w:r>
+    </w:p>
+    <w:p>
+      <w:pPr>
+        <w:rPr>
+          <w:lang w:val="en-GB"/>
+        </w:rPr>
+      </w:pPr>
+      <w:r>
+        <w:rPr>
+          <w:lang w:val="en-GB"/>
+        </w:rPr>
+        <w:t xml:space="preserve">      - Dash movement for quick dodges</w:t>
+      </w:r>
+    </w:p>
+    <w:p>
+      <w:pPr>
+        <w:rPr>
+          <w:lang w:val="en-GB"/>
+        </w:rPr>
+      </w:pPr>
+    </w:p>
+    <w:p>
+      <w:pPr>
+        <w:rPr>
+          <w:lang w:val="en-GB"/>
+        </w:rPr>
+      </w:pPr>
+      <w:r>
+        <w:rPr>
+          <w:lang w:val="en-GB"/>
+        </w:rPr>
+        <w:t xml:space="preserve">   c. Enemy Types:</w:t>
+      </w:r>
+    </w:p>
+    <w:p>
+      <w:pPr>
+        <w:rPr>
+          <w:lang w:val="en-GB"/>
+        </w:rPr>
+      </w:pPr>
+      <w:r>
+        <w:rPr>
+          <w:lang w:val="en-GB"/>
+        </w:rPr>
+        <w:t xml:space="preserve">      - Grunt: Basic melee robot</w:t>
+      </w:r>
+    </w:p>
+    <w:p>
+      <w:pPr>
+        <w:rPr>
+          <w:lang w:val="en-GB"/>
+        </w:rPr>
+      </w:pPr>
+      <w:r>
+        <w:rPr>
+          <w:lang w:val="en-GB"/>
+        </w:rPr>
+        <w:t xml:space="preserve">      - Shooter: Ranged attack robot</w:t>
+      </w:r>
+    </w:p>
+    <w:p>
+      <w:pPr>
+        <w:rPr>
+          <w:lang w:val="en-GB"/>
+        </w:rPr>
+      </w:pPr>
+      <w:r>
+        <w:rPr>
+          <w:lang w:val="en-GB"/>
+        </w:rPr>
+        <w:t xml:space="preserve">      - Tank: Slow, high-health robot</w:t>
+      </w:r>
+    </w:p>
+    <w:p>
+      <w:pPr>
+        <w:rPr>
+          <w:lang w:val="en-GB"/>
+        </w:rPr>
+      </w:pPr>
+      <w:r>
+        <w:rPr>
+          <w:lang w:val="en-GB"/>
+        </w:rPr>
+        <w:t xml:space="preserve">      - Bomber: Explodes when near player</w:t>
+      </w:r>
+    </w:p>
+    <w:p>
+      <w:pPr>
+        <w:rPr>
+          <w:lang w:val="en-GB"/>
+        </w:rPr>
+      </w:pPr>
+      <w:r>
+        <w:rPr>
+          <w:lang w:val="en-GB"/>
+        </w:rPr>
+        <w:t xml:space="preserve">      - Boss: Appears every 5 waves, unique abilities</w:t>
+      </w:r>
+    </w:p>
+    <w:p>
+      <w:pPr>
+        <w:rPr>
+          <w:lang w:val="en-GB"/>
+        </w:rPr>
+      </w:pPr>
+    </w:p>
+    <w:p>
+      <w:pPr>
+        <w:rPr>
+          <w:lang w:val="en-GB"/>
+        </w:rPr>
+      </w:pPr>
+      <w:r>
+        <w:rPr>
+          <w:lang w:val="en-GB"/>
+        </w:rPr>
+        <w:t xml:space="preserve">   d. Power-ups:</w:t>
+      </w:r>
+    </w:p>
+    <w:p>
+      <w:pPr>
+        <w:rPr>
+          <w:lang w:val="en-GB"/>
+        </w:rPr>
+      </w:pPr>
+      <w:r>
+        <w:rPr>
+          <w:lang w:val="en-GB"/>
+        </w:rPr>
+        <w:t xml:space="preserve">      - Health </w:t>
+      </w:r>
+      <w:proofErr w:type="gramStart"/>
+      <w:r>
+        <w:rPr>
+          <w:lang w:val="en-GB"/>
+        </w:rPr>
+        <w:t>restore</w:t>
+      </w:r>
+      <w:proofErr w:type="gramEnd"/>
+    </w:p>
+    <w:p>
+      <w:pPr>
+        <w:rPr>
+          <w:lang w:val="en-GB"/>
+        </w:rPr>
+      </w:pPr>
+      <w:r>
+        <w:rPr>
+          <w:lang w:val="en-GB"/>
+        </w:rPr>
+        <w:t xml:space="preserve">      - Weapon upgrades (spread shot, piercing shot, rapid fire)</w:t>
+      </w:r>
+    </w:p>
+    <w:p>
+      <w:pPr>
+        <w:rPr>
+          <w:lang w:val="en-GB"/>
+        </w:rPr>
+      </w:pPr>
+      <w:r>
+        <w:rPr>
+          <w:lang w:val="en-GB"/>
+        </w:rPr>
+        <w:t xml:space="preserve">      - Temporary invincibility</w:t>
+      </w:r>
+    </w:p>
+    <w:p>
+      <w:pPr>
+        <w:rPr>
+          <w:lang w:val="en-GB"/>
+        </w:rPr>
+      </w:pPr>
+      <w:r>
+        <w:rPr>
+          <w:lang w:val="en-GB"/>
+        </w:rPr>
+        <w:t xml:space="preserve">      - Score multiplier</w:t>
+      </w:r>
+    </w:p>
+    <w:p>
+      <w:pPr>
+        <w:rPr>
+          <w:lang w:val="en-GB"/>
+        </w:rPr>
+      </w:pPr>
+    </w:p>
+    <w:p>
+      <w:pPr>
+        <w:rPr>
+          <w:lang w:val="en-GB"/>
+        </w:rPr>
+      </w:pPr>
+      <w:r>
+        <w:rPr>
+          <w:lang w:val="en-GB"/>
+        </w:rPr>
+        <w:t>4. Game Progression</w:t>
+      </w:r>
+    </w:p>
+    <w:p>
+      <w:pPr>
+        <w:rPr>
+          <w:lang w:val="en-GB"/>
+        </w:rPr>
+      </w:pPr>
+      <w:r>
+        <w:rPr>
+          <w:lang w:val="en-GB"/>
+        </w:rPr>
+        <w:t xml:space="preserve">   - Wave-based structure, increasing difficulty</w:t>
+      </w:r>
+    </w:p>
+    <w:p>
+      <w:pPr>
+        <w:rPr>
+          <w:lang w:val="en-GB"/>
+        </w:rPr>
+      </w:pPr>
+      <w:r>
+        <w:rPr>
+          <w:lang w:val="en-GB"/>
+        </w:rPr>
+        <w:t xml:space="preserve">   - </w:t>
+      </w:r>
+      <w:proofErr w:type="gramStart"/>
+      <w:r>
+        <w:rPr>
+          <w:lang w:val="en-GB"/>
+        </w:rPr>
+        <w:t>Boss</w:t>
+      </w:r>
+      <w:proofErr w:type="gramEnd"/>
+      <w:r>
+        <w:rPr>
+          <w:lang w:val="en-GB"/>
+        </w:rPr>
+        <w:t xml:space="preserve"> fight every 5 waves</w:t>
+      </w:r>
+    </w:p>
+    <w:p>
+      <w:pPr>
+        <w:rPr>
+          <w:lang w:val="en-GB"/>
+        </w:rPr>
+      </w:pPr>
+      <w:r>
+        <w:rPr>
+          <w:lang w:val="en-GB"/>
+        </w:rPr>
+        <w:t xml:space="preserve">   - Endless mode with high score system</w:t>
+      </w:r>
+    </w:p>
+    <w:p>
+      <w:pPr>
+        <w:rPr>
+          <w:lang w:val="en-GB"/>
+        </w:rPr>
+      </w:pPr>
+    </w:p>
+    <w:p>
+      <w:pPr>
+        <w:rPr>
+          <w:lang w:val="en-GB"/>
+        </w:rPr>
+      </w:pPr>
+      <w:r>
+        <w:rPr>
+          <w:lang w:val="en-GB"/>
+        </w:rPr>
+        <w:t>5. User Interface</w:t>
+      </w:r>
+    </w:p>
+    <w:p>
+      <w:pPr>
+        <w:rPr>
+          <w:lang w:val="en-GB"/>
+        </w:rPr>
+      </w:pPr>
+      <w:r>
+        <w:rPr>
+          <w:lang w:val="en-GB"/>
+        </w:rPr>
+        <w:t xml:space="preserve">   a. HUD Elements:</w:t>
+      </w:r>
+    </w:p>
+    <w:p>
+      <w:pPr>
+        <w:rPr>
+          <w:lang w:val="en-GB"/>
+        </w:rPr>
+      </w:pPr>
+      <w:r>
+        <w:rPr>
+          <w:lang w:val="en-GB"/>
+        </w:rPr>
+        <w:t xml:space="preserve">      - Health bar</w:t>
+      </w:r>
+    </w:p>
+    <w:p>
+      <w:pPr>
+        <w:rPr>
+          <w:lang w:val="en-GB"/>
+        </w:rPr>
+      </w:pPr>
+      <w:r>
+        <w:rPr>
+          <w:lang w:val="en-GB"/>
+        </w:rPr>
+        <w:t xml:space="preserve">      - Score</w:t>
+      </w:r>
+    </w:p>
+    <w:p>
+      <w:pPr>
+        <w:rPr>
+          <w:lang w:val="en-GB"/>
+        </w:rPr>
+      </w:pPr>
+      <w:r>
+        <w:rPr>
+          <w:lang w:val="en-GB"/>
+        </w:rPr>
+        <w:t xml:space="preserve">      - Current wave</w:t>
+      </w:r>
+    </w:p>
+    <w:p>
+      <w:pPr>
+        <w:rPr>
+          <w:lang w:val="en-GB"/>
+        </w:rPr>
+      </w:pPr>
+      <w:r>
+        <w:rPr>
+          <w:lang w:val="en-GB"/>
+        </w:rPr>
+        <w:t xml:space="preserve">      - Special ability cooldowns</w:t>
+      </w:r>
+    </w:p>
+    <w:p>
+      <w:pPr>
+        <w:rPr>
+          <w:lang w:val="en-GB"/>
+        </w:rPr>
+      </w:pPr>
+      <w:r>
+        <w:rPr>
+          <w:lang w:val="en-GB"/>
+        </w:rPr>
+        <w:t xml:space="preserve">      - Mini-map (shows enemy positions)</w:t>
+      </w:r>
+    </w:p>
+    <w:p>
+      <w:pPr>
+        <w:rPr>
+          <w:lang w:val="en-GB"/>
+        </w:rPr>
+      </w:pPr>
+    </w:p>
+    <w:p>
+      <w:pPr>
+        <w:rPr>
+          <w:lang w:val="en-GB"/>
+        </w:rPr>
+      </w:pPr>
+      <w:r>
+        <w:rPr>
+          <w:lang w:val="en-GB"/>
+        </w:rPr>
+        <w:t xml:space="preserve">   b. Menus:</w:t>
+      </w:r>
+    </w:p>
+    <w:p>
+      <w:pPr>
+        <w:rPr>
+          <w:lang w:val="en-GB"/>
+        </w:rPr>
+      </w:pPr>
+      <w:r>
+        <w:rPr>
+          <w:lang w:val="en-GB"/>
+        </w:rPr>
+        <w:t xml:space="preserve">      - Main Menu: Play, Options, High Scores, Quit</w:t>
+      </w:r>
+    </w:p>
+    <w:p>
+      <w:pPr>
+        <w:rPr>
+          <w:lang w:val="en-GB"/>
+        </w:rPr>
+      </w:pPr>
+      <w:r>
+        <w:rPr>
+          <w:lang w:val="en-GB"/>
+        </w:rPr>
+        <w:t xml:space="preserve">      - Pause Menu: Resume, Restart, Options, Quit to Main Menu</w:t>
+      </w:r>
+    </w:p>
+    <w:p>
+      <w:pPr>
+        <w:rPr>
+          <w:lang w:val="en-GB"/>
+        </w:rPr>
+      </w:pPr>
+      <w:r>
+        <w:rPr>
+          <w:lang w:val="en-GB"/>
+        </w:rPr>
+        <w:t xml:space="preserve">      - Game Over Screen: Final Score, Restart, Quit to Main Menu</w:t>
+      </w:r>
+    </w:p>
+    <w:p>
+      <w:pPr>
+        <w:rPr>
+          <w:lang w:val="en-GB"/>
+        </w:rPr>
+      </w:pPr>
+    </w:p>
+    <w:p>
+      <w:pPr>
+        <w:rPr>
+          <w:lang w:val="en-GB"/>
+        </w:rPr>
+      </w:pPr>
+      <w:r>
+        <w:rPr>
+          <w:lang w:val="en-GB"/>
+        </w:rPr>
+        <w:t>6. Art Style</w:t>
+      </w:r>
+    </w:p>
+    <w:p>
+      <w:pPr>
+        <w:rPr>
+          <w:lang w:val="en-GB"/>
+        </w:rPr>
+      </w:pPr>
+      <w:r>
+        <w:rPr>
+          <w:lang w:val="en-GB"/>
+        </w:rPr>
+        <w:t xml:space="preserve">   - 2D pixel art with neon cyberpunk aesthetics</w:t>
+      </w:r>
+    </w:p>
+    <w:p>
+      <w:pPr>
+        <w:rPr>
+          <w:lang w:val="en-GB"/>
+        </w:rPr>
+      </w:pPr>
+      <w:r>
+        <w:rPr>
+          <w:lang w:val="en-GB"/>
+        </w:rPr>
+        <w:t xml:space="preserve">   - Character and enemy designs inspired by retro arcade games</w:t>
+      </w:r>
+    </w:p>
+    <w:p>
+      <w:pPr>
+        <w:rPr>
+          <w:lang w:val="en-GB"/>
+        </w:rPr>
+      </w:pPr>
+      <w:r>
+        <w:rPr>
+          <w:lang w:val="en-GB"/>
+        </w:rPr>
+        <w:t xml:space="preserve">   - Dynamic lighting effects for weapons and explosions</w:t>
+      </w:r>
+    </w:p>
+    <w:p>
+      <w:pPr>
+        <w:rPr>
+          <w:lang w:val="en-GB"/>
+        </w:rPr>
+      </w:pPr>
+    </w:p>
+    <w:p>
+      <w:pPr>
+        <w:rPr>
+          <w:lang w:val="en-GB"/>
+        </w:rPr>
+      </w:pPr>
+      <w:r>
+        <w:rPr>
+          <w:lang w:val="en-GB"/>
+        </w:rPr>
+        <w:t>7. Sound and Music</w:t>
+      </w:r>
+    </w:p>
+    <w:p>
+      <w:pPr>
+        <w:rPr>
+          <w:lang w:val="en-GB"/>
+        </w:rPr>
+      </w:pPr>
+      <w:r>
+        <w:rPr>
+          <w:lang w:val="en-GB"/>
+        </w:rPr>
+        <w:lastRenderedPageBreak/>
+        <w:t xml:space="preserve">   - Upbeat electronic soundtrack</w:t>
+      </w:r>
+    </w:p>
+    <w:p>
+      <w:pPr>
+        <w:rPr>
+          <w:lang w:val="en-GB"/>
+        </w:rPr>
+      </w:pPr>
+      <w:r>
+        <w:rPr>
+          <w:lang w:val="en-GB"/>
+        </w:rPr>
+        <w:t xml:space="preserve">   - Sound effects for shooting, explosions, power-ups, and player actions</w:t>
+      </w:r>
+    </w:p>
+    <w:p>
+      <w:pPr>
+        <w:rPr>
+          <w:lang w:val="en-GB"/>
+        </w:rPr>
+      </w:pPr>
+      <w:r>
+        <w:rPr>
+          <w:lang w:val="en-GB"/>
+        </w:rPr>
+        <w:t xml:space="preserve">   - Unique sound cues for special events (boss arrival, wave completion)</w:t>
+      </w:r>
+    </w:p>
+    <w:p>
+      <w:pPr>
+        <w:rPr>
+          <w:lang w:val="en-GB"/>
+        </w:rPr>
+      </w:pPr>
+    </w:p>
+    <w:p>
+      <w:pPr>
+        <w:rPr>
+          <w:lang w:val="en-GB"/>
+        </w:rPr>
+      </w:pPr>
+      <w:r>
+        <w:rPr>
+          <w:lang w:val="en-GB"/>
+        </w:rPr>
+        <w:t>8. Technical Specifications</w:t>
+      </w:r>
+    </w:p>
+    <w:p>
+      <w:pPr>
+        <w:rPr>
+          <w:lang w:val="en-GB"/>
+        </w:rPr>
+      </w:pPr>
+      <w:r>
+        <w:rPr>
+          <w:lang w:val="en-GB"/>
+        </w:rPr>
+        <w:t xml:space="preserve">   - Developed using Java and Swing</w:t>
+      </w:r>
+    </w:p>
+    <w:p>
+      <w:pPr>
+        <w:rPr>
+          <w:lang w:val="en-GB"/>
+        </w:rPr>
+      </w:pPr>
+      <w:r>
+        <w:rPr>
+          <w:lang w:val="en-GB"/>
+        </w:rPr>
+        <w:t xml:space="preserve">   - Minimum resolution: 800x600</w:t>
+      </w:r>
+    </w:p>
+    <w:p>
+      <w:pPr>
+        <w:rPr>
+          <w:lang w:val="en-GB"/>
+        </w:rPr>
+      </w:pPr>
+      <w:r>
+        <w:rPr>
+          <w:lang w:val="en-GB"/>
+        </w:rPr>
+        <w:t xml:space="preserve">   - Target frame rate: 60 FPS</w:t>
+      </w:r>
+    </w:p>
+    <w:p>
+      <w:pPr>
+        <w:rPr>
+          <w:lang w:val="en-GB"/>
+        </w:rPr>
+      </w:pPr>
+    </w:p>
+    <w:p>
+      <w:pPr>
+        <w:rPr>
+          <w:lang w:val="en-GB"/>
+        </w:rPr>
+      </w:pPr>
+      <w:r>
+        <w:rPr>
+          <w:lang w:val="en-GB"/>
+        </w:rPr>
+        <w:t>9. AI Implementation Considerations</w:t>
+      </w:r>
+    </w:p>
+    <w:p>
+      <w:pPr>
+        <w:rPr>
+          <w:lang w:val="en-GB"/>
+        </w:rPr>
+      </w:pPr>
+      <w:r>
+        <w:rPr>
+          <w:lang w:val="en-GB"/>
+        </w:rPr>
+        <w:t xml:space="preserve">   - Procedural level generation for varied gameplay</w:t>
+      </w:r>
+    </w:p>
+    <w:p>
+      <w:pPr>
+        <w:rPr>
+          <w:lang w:val="en-GB"/>
+        </w:rPr>
+      </w:pPr>
+      <w:r>
+        <w:rPr>
+          <w:lang w:val="en-GB"/>
+        </w:rPr>
+        <w:t xml:space="preserve">   - Dynamic difficulty adjustment based on player performance</w:t>
+      </w:r>
+    </w:p>
+    <w:p>
+      <w:pPr>
+        <w:rPr>
+          <w:lang w:val="en-GB"/>
+        </w:rPr>
+      </w:pPr>
+      <w:r>
+        <w:rPr>
+          <w:lang w:val="en-GB"/>
+        </w:rPr>
+        <w:t xml:space="preserve">   - AI-driven enemy behavior for unpredictable challenges</w:t>
+      </w:r>
+    </w:p>
+    <w:p>
+      <w:pPr>
+        <w:rPr>
+          <w:lang w:val="en-GB"/>
+        </w:rPr>
+      </w:pPr>
+    </w:p>
+    <w:p>
+      <w:pPr>
+        <w:rPr>
+          <w:lang w:val="en-GB"/>
+        </w:rPr>
+      </w:pPr>
+      <w:r>
+        <w:rPr>
+          <w:lang w:val="en-GB"/>
+        </w:rPr>
+        <w:t>10. Monetization (Optional for future expansion)</w:t>
+      </w:r>
+    </w:p>
+    <w:p>
+      <w:pPr>
+        <w:rPr>
+          <w:lang w:val="en-GB"/>
+        </w:rPr>
+      </w:pPr>
+      <w:r>
+        <w:rPr>
+          <w:lang w:val="en-GB"/>
+        </w:rPr>
+        <w:t xml:space="preserve">    - In-game currency for persistent upgrades</w:t>
+      </w:r>
+    </w:p>
+    <w:p>
+      <w:pPr>
+        <w:rPr>
+          <w:lang w:val="en-GB"/>
+        </w:rPr>
+      </w:pPr>
+      <w:r>
+        <w:rPr>
+          <w:lang w:val="en-GB"/>
+        </w:rPr>
+        <w:t xml:space="preserve">    - Cosmetic skins for player character</w:t>
+      </w:r>
+    </w:p>
+    <w:p>
+      <w:pPr>
+        <w:rPr>
+          <w:lang w:val="en-GB"/>
+        </w:rPr>
+      </w:pPr>
+    </w:p>
+    <w:p>
+      <w:pPr>
+        <w:rPr>
+          <w:lang w:val="en-GB"/>
+        </w:rPr>
+      </w:pPr>
+      <w:r>
+        <w:rPr>
+          <w:lang w:val="en-GB"/>
+        </w:rPr>
+        <w:t>11. Possible Expansions</w:t>
+      </w:r>
+    </w:p>
+    <w:p>
+      <w:pPr>
+        <w:rPr>
+          <w:lang w:val="en-GB"/>
+        </w:rPr>
+      </w:pPr>
+      <w:r>
+        <w:rPr>
+          <w:lang w:val="en-GB"/>
+        </w:rPr>
+        <w:t xml:space="preserve">    - Multiple playable characters with unique abilities</w:t>
+      </w:r>
+    </w:p>
+    <w:p>
+      <w:pPr>
+        <w:rPr>
+          <w:lang w:val="en-GB"/>
+        </w:rPr>
+      </w:pPr>
+      <w:r>
+        <w:rPr>
+          <w:lang w:val="en-GB"/>
+        </w:rPr>
+        <w:t xml:space="preserve">    - Co-op multiplayer mode</w:t>
+      </w:r>
+    </w:p>
+    <w:p>
+      <w:pPr>
+        <w:rPr>
+          <w:lang w:val="en-GB"/>
+        </w:rPr>
+      </w:pPr>
+      <w:r>
+        <w:rPr>
+          <w:lang w:val="en-GB"/>
+        </w:rPr>
+        <w:t xml:space="preserve">    - Additional game modes (time attack, survival)</w:t>
+      </w:r>
+    </w:p>
+    <w:p>
+      <w:pPr>
+        <w:rPr>
+          <w:lang w:val="en-GB"/>
+        </w:rPr>
+      </w:pPr>
+    </w:p>
+    <w:p>
+      <w:pPr>
+        <w:rPr>
+          <w:lang w:val="en-GB"/>
+        </w:rPr>
+      </w:pPr>
+      <w:r>
+        <w:rPr>
+          <w:lang w:val="en-GB"/>
+        </w:rPr>
+        <w:tab/>
+      </w:r>
+    </w:p>
+    <w:p>
+      <w:pPr>
+        <w:rPr>
+          <w:lang w:val="en-GB"/>
+        </w:rPr>
+      </w:pPr>
+    </w:p>
+    <w:p>
+      <w:pPr>
+        <w:rPr>
+          <w:lang w:val="en-GB"/>
+        </w:rPr>
+      </w:pPr>
+    </w:p>
+    <w:p>
+      <w:pPr>
+        <w:rPr>
+          <w:lang w:val="en-GB"/>
+        </w:rPr>
+      </w:pPr>
+    </w:p>
+    <w:p>
+      <w:pPr>
+        <w:rPr>
+          <w:lang w:val="en-GB"/>
+        </w:rPr>
+      </w:pPr>
+    </w:p>
+    <w:p>
+      <w:pPr>
+        <w:pStyle w:val="Titre1"/>
+        <w:rPr>
+          <w:lang w:val="en-GB"/>
+        </w:rPr>
+      </w:pPr>
+    </w:p>
+    <w:p>
+      <w:pPr>
+        <w:pStyle w:val="Titre1"/>
+        <w:rPr>
+          <w:lang w:val="en-GB"/>
+        </w:rPr>
+      </w:pPr>
+      <w:r>
+        <w:rPr>
+          <w:lang w:val="en-GB"/>
+        </w:rPr>
+        <w:t xml:space="preserve">the necessary steps for each </w:t>
+      </w:r>
+      <w:proofErr w:type="gramStart"/>
+      <w:r>
+        <w:rPr>
+          <w:lang w:val="en-GB"/>
+        </w:rPr>
+        <w:t>phase</w:t>
+      </w:r>
+      <w:r>
+        <w:rPr>
+          <w:lang w:val="en-GB"/>
+        </w:rPr>
+        <w:t>..</w:t>
+      </w:r>
+      <w:proofErr w:type="gramEnd"/>
+      <w:r>
+        <w:rPr>
+          <w:lang w:val="en-GB"/>
+        </w:rPr>
+        <w:t xml:space="preserve"> focusing on the essentials:</w:t>
       </w:r>
     </w:p>
     <w:p>
@@ -47,33 +1143,20 @@
         <w:rPr>
           <w:lang w:val="en-GB"/>
         </w:rPr>
-        <w:t xml:space="preserve">   - Write a detailed game design document</w:t>
-      </w:r>
-    </w:p>
-    <w:p>
-      <w:pPr>
-        <w:rPr>
-          <w:lang w:val="en-GB"/>
-        </w:rPr>
-      </w:pPr>
-      <w:r>
-        <w:rPr>
-          <w:lang w:val="en-GB"/>
-        </w:rPr>
-        <w:t xml:space="preserve">   - List required features and prioritize them</w:t>
-      </w:r>
-    </w:p>
-    <w:p>
-      <w:pPr>
-        <w:rPr>
-          <w:lang w:val="en-GB"/>
-        </w:rPr>
-      </w:pPr>
-      <w:r>
-        <w:rPr>
-          <w:lang w:val="en-GB"/>
-        </w:rPr>
-        <w:t xml:space="preserve">   - Set up Git repository</w:t>
+        <w:t xml:space="preserve">   - Finalize minimal game design document</w:t>
+      </w:r>
+    </w:p>
+    <w:p>
+      <w:pPr>
+        <w:rPr>
+          <w:lang w:val="en-GB"/>
+        </w:rPr>
+      </w:pPr>
+      <w:r>
+        <w:rPr>
+          <w:lang w:val="en-GB"/>
+        </w:rPr>
+        <w:t xml:space="preserve">   - Set up Git repository </w:t>
       </w:r>
     </w:p>
     <w:p>
@@ -98,7 +1181,6 @@
     </w:p>
     <w:p>
       <w:pPr>
-        <w:pStyle w:val="Titre2"/>
         <w:rPr>
           <w:lang w:val="en-GB"/>
         </w:rPr>
@@ -120,7 +1202,7 @@
         <w:rPr>
           <w:lang w:val="en-GB"/>
         </w:rPr>
-        <w:t xml:space="preserve">   - Implement GameLoop class with </w:t>
+        <w:t xml:space="preserve">   - Implement GameLoop class with basic </w:t>
       </w:r>
       <w:proofErr w:type="gramStart"/>
       <w:r>
@@ -147,41 +1229,40 @@
         <w:rPr>
           <w:lang w:val="en-GB"/>
         </w:rPr>
-        <w:t xml:space="preserve">   - Create abstract Entity class for game objects</w:t>
-      </w:r>
-    </w:p>
-    <w:p>
-      <w:pPr>
-        <w:rPr>
-          <w:lang w:val="en-GB"/>
-        </w:rPr>
-      </w:pPr>
-      <w:r>
-        <w:rPr>
-          <w:lang w:val="en-GB"/>
-        </w:rPr>
-        <w:t xml:space="preserve">   - Implement simple collision detection using rectangles</w:t>
-      </w:r>
-    </w:p>
-    <w:p>
-      <w:pPr>
-        <w:rPr>
-          <w:lang w:val="en-GB"/>
-        </w:rPr>
-      </w:pPr>
-    </w:p>
-    <w:p>
-      <w:pPr>
-        <w:pStyle w:val="Titre2"/>
-        <w:rPr>
-          <w:lang w:val="en-GB"/>
-        </w:rPr>
-      </w:pPr>
-      <w:r>
-        <w:rPr>
-          <w:lang w:val="en-GB"/>
-        </w:rPr>
-        <w:t>3. Graphics and Rendering</w:t>
+        <w:t xml:space="preserve">   - Create simple Entity class for game objects (player, enemy, projectile)</w:t>
+      </w:r>
+    </w:p>
+    <w:p>
+      <w:pPr>
+        <w:rPr>
+          <w:lang w:val="en-GB"/>
+        </w:rPr>
+      </w:pPr>
+      <w:r>
+        <w:rPr>
+          <w:lang w:val="en-GB"/>
+        </w:rPr>
+        <w:t xml:space="preserve">   - Implement basic rectangular collision detection</w:t>
+      </w:r>
+    </w:p>
+    <w:p>
+      <w:pPr>
+        <w:rPr>
+          <w:lang w:val="en-GB"/>
+        </w:rPr>
+      </w:pPr>
+    </w:p>
+    <w:p>
+      <w:pPr>
+        <w:rPr>
+          <w:lang w:val="en-GB"/>
+        </w:rPr>
+      </w:pPr>
+      <w:r>
+        <w:rPr>
+          <w:lang w:val="en-GB"/>
+        </w:rPr>
+        <w:t>3. Player Mechanics and Basic Rendering</w:t>
       </w:r>
     </w:p>
     <w:p>
@@ -207,65 +1288,6 @@
         <w:rPr>
           <w:lang w:val="en-GB"/>
         </w:rPr>
-        <w:t xml:space="preserve">   - Implement double buffering for smooth rendering</w:t>
-      </w:r>
-    </w:p>
-    <w:p>
-      <w:pPr>
-        <w:rPr>
-          <w:lang w:val="en-GB"/>
-        </w:rPr>
-      </w:pPr>
-      <w:r>
-        <w:rPr>
-          <w:lang w:val="en-GB"/>
-        </w:rPr>
-        <w:t xml:space="preserve">   - Design tilemap system for the game world</w:t>
-      </w:r>
-    </w:p>
-    <w:p>
-      <w:pPr>
-        <w:rPr>
-          <w:lang w:val="en-GB"/>
-        </w:rPr>
-      </w:pPr>
-      <w:r>
-        <w:rPr>
-          <w:lang w:val="en-GB"/>
-        </w:rPr>
-        <w:t xml:space="preserve">   - Create Sprite and Animation classes</w:t>
-      </w:r>
-    </w:p>
-    <w:p>
-      <w:pPr>
-        <w:rPr>
-          <w:lang w:val="en-GB"/>
-        </w:rPr>
-      </w:pPr>
-    </w:p>
-    <w:p>
-      <w:pPr>
-        <w:rPr>
-          <w:lang w:val="en-GB"/>
-        </w:rPr>
-      </w:pPr>
-      <w:r>
-        <w:rPr>
-          <w:lang w:val="en-GB"/>
-        </w:rPr>
-        <w:t>4. Player Mechanics</w:t>
-      </w:r>
-    </w:p>
-    <w:p>
-      <w:pPr>
-        <w:rPr>
-          <w:lang w:val="en-GB"/>
-        </w:rPr>
-      </w:pPr>
-      <w:r>
-        <w:rPr>
-          <w:lang w:val="en-GB"/>
-        </w:rPr>
         <w:t xml:space="preserve">   - Implement KeyListener for player input</w:t>
       </w:r>
     </w:p>
@@ -292,27 +1314,27 @@
         <w:rPr>
           <w:lang w:val="en-GB"/>
         </w:rPr>
-        <w:t xml:space="preserve">   - Implement projectile system</w:t>
-      </w:r>
-    </w:p>
-    <w:p>
-      <w:pPr>
-        <w:rPr>
-          <w:lang w:val="en-GB"/>
-        </w:rPr>
-      </w:pPr>
-    </w:p>
-    <w:p>
-      <w:pPr>
-        <w:rPr>
-          <w:lang w:val="en-GB"/>
-        </w:rPr>
-      </w:pPr>
-      <w:r>
-        <w:rPr>
-          <w:lang w:val="en-GB"/>
-        </w:rPr>
-        <w:t>5. Enemy AI and Spawning</w:t>
+        <w:t xml:space="preserve">   - Implement basic Sprite class for rendering</w:t>
+      </w:r>
+    </w:p>
+    <w:p>
+      <w:pPr>
+        <w:rPr>
+          <w:lang w:val="en-GB"/>
+        </w:rPr>
+      </w:pPr>
+    </w:p>
+    <w:p>
+      <w:pPr>
+        <w:rPr>
+          <w:lang w:val="en-GB"/>
+        </w:rPr>
+      </w:pPr>
+      <w:r>
+        <w:rPr>
+          <w:lang w:val="en-GB"/>
+        </w:rPr>
+        <w:t>4. Enemy AI and Spawning</w:t>
       </w:r>
     </w:p>
     <w:p>
@@ -338,53 +1360,112 @@
         <w:rPr>
           <w:lang w:val="en-GB"/>
         </w:rPr>
-        <w:t xml:space="preserve">   - Implement EnemySpawner class to manage enemy creation</w:t>
-      </w:r>
-    </w:p>
-    <w:p>
-      <w:pPr>
-        <w:rPr>
-          <w:lang w:val="en-GB"/>
-        </w:rPr>
-      </w:pPr>
-      <w:r>
-        <w:rPr>
-          <w:lang w:val="en-GB"/>
-        </w:rPr>
-        <w:t xml:space="preserve">   - Design different enemy types (e.g., melee, ranged)</w:t>
-      </w:r>
-    </w:p>
-    <w:p>
-      <w:pPr>
-        <w:rPr>
-          <w:lang w:val="en-GB"/>
-        </w:rPr>
-      </w:pPr>
-    </w:p>
-    <w:p>
-      <w:pPr>
-        <w:rPr>
-          <w:lang w:val="en-GB"/>
-        </w:rPr>
-      </w:pPr>
-      <w:r>
-        <w:rPr>
-          <w:lang w:val="en-GB"/>
-        </w:rPr>
-        <w:t>6. UI and Sound</w:t>
-      </w:r>
-    </w:p>
-    <w:p>
-      <w:pPr>
-        <w:rPr>
-          <w:lang w:val="en-GB"/>
-        </w:rPr>
-      </w:pPr>
-      <w:r>
-        <w:rPr>
-          <w:lang w:val="en-GB"/>
-        </w:rPr>
-        <w:t xml:space="preserve">   - Create HUD class for rendering game information</w:t>
+        <w:t xml:space="preserve">   - Implement EnemySpawner class to manage wave-based enemy creation</w:t>
+      </w:r>
+    </w:p>
+    <w:p>
+      <w:pPr>
+        <w:rPr>
+          <w:lang w:val="en-GB"/>
+        </w:rPr>
+      </w:pPr>
+    </w:p>
+    <w:p>
+      <w:pPr>
+        <w:rPr>
+          <w:lang w:val="en-GB"/>
+        </w:rPr>
+      </w:pPr>
+      <w:r>
+        <w:rPr>
+          <w:lang w:val="en-GB"/>
+        </w:rPr>
+        <w:t>5. UI and Game Flow</w:t>
+      </w:r>
+    </w:p>
+    <w:p>
+      <w:pPr>
+        <w:rPr>
+          <w:lang w:val="en-GB"/>
+        </w:rPr>
+      </w:pPr>
+      <w:r>
+        <w:rPr>
+          <w:lang w:val="en-GB"/>
+        </w:rPr>
+        <w:t xml:space="preserve">   - Create HUD class for rendering health and score</w:t>
+      </w:r>
+    </w:p>
+    <w:p>
+      <w:pPr>
+        <w:rPr>
+          <w:lang w:val="en-GB"/>
+        </w:rPr>
+      </w:pPr>
+      <w:r>
+        <w:rPr>
+          <w:lang w:val="en-GB"/>
+        </w:rPr>
+        <w:t xml:space="preserve">   - Implement simple menu screens using Swing components</w:t>
+      </w:r>
+    </w:p>
+    <w:p>
+      <w:pPr>
+        <w:rPr>
+          <w:lang w:val="en-GB"/>
+        </w:rPr>
+      </w:pPr>
+      <w:r>
+        <w:rPr>
+          <w:lang w:val="en-GB"/>
+        </w:rPr>
+        <w:t xml:space="preserve">   - Create WaveManager to handle game progression</w:t>
+      </w:r>
+    </w:p>
+    <w:p>
+      <w:pPr>
+        <w:rPr>
+          <w:lang w:val="en-GB"/>
+        </w:rPr>
+      </w:pPr>
+    </w:p>
+    <w:p>
+      <w:pPr>
+        <w:rPr>
+          <w:lang w:val="en-GB"/>
+        </w:rPr>
+      </w:pPr>
+      <w:r>
+        <w:rPr>
+          <w:lang w:val="en-GB"/>
+        </w:rPr>
+        <w:t>6. Power-ups and Additional Features</w:t>
+      </w:r>
+    </w:p>
+    <w:p>
+      <w:pPr>
+        <w:rPr>
+          <w:lang w:val="en-GB"/>
+        </w:rPr>
+      </w:pPr>
+      <w:r>
+        <w:rPr>
+          <w:lang w:val="en-GB"/>
+        </w:rPr>
+        <w:t xml:space="preserve">   - Create PowerUp class and basic power-up system</w:t>
+      </w:r>
+    </w:p>
+    <w:p>
+      <w:pPr>
+        <w:rPr>
+          <w:lang w:val="en-GB"/>
+        </w:rPr>
+      </w:pPr>
+      <w:r>
+        <w:rPr>
+          <w:lang w:val="en-GB"/>
+        </w:rPr>
+        <w:t xml:space="preserve">   - Design and implement one additional enemy type</w:t>
       </w:r>
     </w:p>
     <w:p>
@@ -398,92 +1479,79 @@
           <w:lang w:val="en-GB"/>
         </w:rPr>
         <w:lastRenderedPageBreak/>
-        <w:t xml:space="preserve">   - Implement menu screens using Swing components</w:t>
-      </w:r>
-    </w:p>
-    <w:p>
-      <w:pPr>
-        <w:rPr>
-          <w:lang w:val="en-GB"/>
-        </w:rPr>
-      </w:pPr>
-      <w:r>
-        <w:rPr>
-          <w:lang w:val="en-GB"/>
-        </w:rPr>
-        <w:t xml:space="preserve">   - Use Java's built-in sound API for audio</w:t>
-      </w:r>
-    </w:p>
-    <w:p>
-      <w:pPr>
-        <w:rPr>
-          <w:lang w:val="en-GB"/>
-        </w:rPr>
-      </w:pPr>
-    </w:p>
-    <w:p>
-      <w:pPr>
-        <w:rPr>
-          <w:lang w:val="en-GB"/>
-        </w:rPr>
-      </w:pPr>
-      <w:r>
-        <w:rPr>
-          <w:lang w:val="en-GB"/>
-        </w:rPr>
-        <w:t>7. Game Progression and Polish</w:t>
-      </w:r>
-    </w:p>
-    <w:p>
-      <w:pPr>
-        <w:rPr>
-          <w:lang w:val="en-GB"/>
-        </w:rPr>
-      </w:pPr>
-      <w:r>
-        <w:rPr>
-          <w:lang w:val="en-GB"/>
-        </w:rPr>
-        <w:t xml:space="preserve">   - Implement LevelManager or WaveManager class</w:t>
-      </w:r>
-    </w:p>
-    <w:p>
-      <w:pPr>
-        <w:rPr>
-          <w:lang w:val="en-GB"/>
-        </w:rPr>
-      </w:pPr>
-      <w:r>
-        <w:rPr>
-          <w:lang w:val="en-GB"/>
-        </w:rPr>
-        <w:t xml:space="preserve">   - Create PowerUp class and system</w:t>
-      </w:r>
-    </w:p>
-    <w:p>
-      <w:pPr>
-        <w:rPr>
-          <w:lang w:val="en-GB"/>
-        </w:rPr>
-      </w:pPr>
-      <w:r>
-        <w:rPr>
-          <w:lang w:val="en-GB"/>
-        </w:rPr>
-        <w:t xml:space="preserve">   - Fine-tune game parameters for balance</w:t>
-      </w:r>
-    </w:p>
-    <w:p>
-      <w:pPr>
-        <w:rPr>
-          <w:lang w:val="en-GB"/>
-        </w:rPr>
-      </w:pPr>
-      <w:r>
-        <w:rPr>
-          <w:lang w:val="en-GB"/>
-        </w:rPr>
-        <w:t xml:space="preserve">   - Add particle effects for visual polish</w:t>
+        <w:t xml:space="preserve">   - Add basic sound effects using Java's built-in sound API</w:t>
+      </w:r>
+    </w:p>
+    <w:p>
+      <w:pPr>
+        <w:rPr>
+          <w:lang w:val="en-GB"/>
+        </w:rPr>
+      </w:pPr>
+    </w:p>
+    <w:p>
+      <w:pPr>
+        <w:rPr>
+          <w:lang w:val="en-GB"/>
+        </w:rPr>
+      </w:pPr>
+      <w:r>
+        <w:rPr>
+          <w:lang w:val="en-GB"/>
+        </w:rPr>
+        <w:t>7. Polish and Extra Features</w:t>
+      </w:r>
+    </w:p>
+    <w:p>
+      <w:pPr>
+        <w:rPr>
+          <w:lang w:val="en-GB"/>
+        </w:rPr>
+      </w:pPr>
+      <w:r>
+        <w:rPr>
+          <w:lang w:val="en-GB"/>
+        </w:rPr>
+        <w:t xml:space="preserve">   - Implement one special player ability</w:t>
+      </w:r>
+    </w:p>
+    <w:p>
+      <w:pPr>
+        <w:rPr>
+          <w:lang w:val="en-GB"/>
+        </w:rPr>
+      </w:pPr>
+      <w:r>
+        <w:rPr>
+          <w:lang w:val="en-GB"/>
+        </w:rPr>
+        <w:t xml:space="preserve">   - Add pause functionality</w:t>
+      </w:r>
+    </w:p>
+    <w:p>
+      <w:pPr>
+        <w:rPr>
+          <w:lang w:val="en-GB"/>
+        </w:rPr>
+      </w:pPr>
+      <w:r>
+        <w:rPr>
+          <w:lang w:val="en-GB"/>
+        </w:rPr>
+        <w:t xml:space="preserve">   - Fine-tune game parameters for basic balance</w:t>
+      </w:r>
+    </w:p>
+    <w:p>
+      <w:pPr>
+        <w:rPr>
+          <w:lang w:val="en-GB"/>
+        </w:rPr>
+      </w:pPr>
+      <w:r>
+        <w:rPr>
+          <w:lang w:val="en-GB"/>
+        </w:rPr>
+        <w:t xml:space="preserve">   - Enhance visuals within time constraints (e.g., simple particle effects)</w:t>
       </w:r>
     </w:p>
     <w:p>
@@ -516,20 +1584,20 @@
         <w:rPr>
           <w:lang w:val="en-GB"/>
         </w:rPr>
-        <w:t xml:space="preserve">   - Write unit tests for core game components</w:t>
-      </w:r>
-    </w:p>
-    <w:p>
-      <w:pPr>
-        <w:rPr>
-          <w:lang w:val="en-GB"/>
-        </w:rPr>
-      </w:pPr>
-      <w:r>
-        <w:rPr>
-          <w:lang w:val="en-GB"/>
-        </w:rPr>
-        <w:t xml:space="preserve">   - Perform playtesting and gather feedback</w:t>
+        <w:t xml:space="preserve">   - Perform playtesting and gather quick feedback</w:t>
+      </w:r>
+    </w:p>
+    <w:p>
+      <w:pPr>
+        <w:rPr>
+          <w:lang w:val="en-GB"/>
+        </w:rPr>
+      </w:pPr>
+      <w:r>
+        <w:rPr>
+          <w:lang w:val="en-GB"/>
+        </w:rPr>
+        <w:t xml:space="preserve">   - Fix critical bugs</w:t>
       </w:r>
     </w:p>
     <w:p>
@@ -562,27 +1630,41 @@
         <w:rPr>
           <w:lang w:val="en-GB"/>
         </w:rPr>
-        <w:t>Remember to use object-oriented principles throughout development, keeping your code modular and maintainable. Also, consider using design patterns like the State pattern for game states or the Factory pattern for entity creation.</w:t>
-      </w:r>
-    </w:p>
-    <w:p>
-      <w:pPr>
-        <w:rPr>
-          <w:lang w:val="en-GB"/>
-        </w:rPr>
-      </w:pPr>
-    </w:p>
-    <w:p>
-      <w:pPr>
-        <w:rPr>
-          <w:lang w:val="en-GB"/>
-        </w:rPr>
-      </w:pPr>
-      <w:r>
-        <w:rPr>
-          <w:lang w:val="en-GB"/>
-        </w:rPr>
-        <w:t>Would you like me to elaborate on any specific part of this plan or provide code examples for key components?</w:t>
+        <w:t>This revised plan focuses on getting a playable game with core features within the 15-day timeframe. It prioritizes essential gameplay elements while leaving room for some basic polishing and extra features if time allows.</w:t>
+      </w:r>
+    </w:p>
+    <w:p>
+      <w:pPr>
+        <w:rPr>
+          <w:lang w:val="en-GB"/>
+        </w:rPr>
+      </w:pPr>
+    </w:p>
+    <w:p>
+      <w:pPr>
+        <w:rPr>
+          <w:lang w:val="en-GB"/>
+        </w:rPr>
+      </w:pPr>
+      <w:r>
+        <w:rPr>
+          <w:lang w:val="en-GB"/>
+        </w:rPr>
+        <w:t xml:space="preserve">Since </w:t>
+      </w:r>
+      <w:proofErr w:type="gramStart"/>
+      <w:r>
+        <w:rPr>
+          <w:lang w:val="en-GB"/>
+        </w:rPr>
+        <w:t>you're</w:t>
+      </w:r>
+      <w:proofErr w:type="gramEnd"/>
+      <w:r>
+        <w:rPr>
+          <w:lang w:val="en-GB"/>
+        </w:rPr>
+        <w:t xml:space="preserve"> working on the Git repo, the next step would be to set up your Java project in your IDE. Would you like guidance on creating the basic project structure or setting up the main game classes?</w:t>
       </w:r>
     </w:p>
     <w:sectPr>

</xml_diff>